<commit_message>
Updated Read Me for Percentile Converter
</commit_message>
<xml_diff>
--- a/DataConverter/PercentileConverter/ReadMe.docx
+++ b/DataConverter/PercentileConverter/ReadMe.docx
@@ -160,8 +160,6 @@
         </w:rPr>
         <w:t>and your split to get a proper percentile</w:t>
       </w:r>
-      <w:bookmarkStart w:id="0" w:name="_GoBack"/>
-      <w:bookmarkEnd w:id="0"/>
       <w:r>
         <w:rPr>
           <w:noProof/>
@@ -263,13 +261,6 @@
           <w:noProof/>
         </w:rPr>
       </w:pPr>
-    </w:p>
-    <w:p>
-      <w:pPr>
-        <w:rPr>
-          <w:noProof/>
-        </w:rPr>
-      </w:pPr>
       <w:r>
         <w:rPr>
           <w:noProof/>
@@ -289,9 +280,9 @@
         </w:rPr>
         <w:drawing>
           <wp:inline distT="0" distB="0" distL="0" distR="0">
-            <wp:extent cx="6657975" cy="5602853"/>
-            <wp:effectExtent l="0" t="0" r="0" b="0"/>
-            <wp:docPr id="5" name="Picture 5"/>
+            <wp:extent cx="6262688" cy="5385429"/>
+            <wp:effectExtent l="0" t="0" r="5080" b="6350"/>
+            <wp:docPr id="6" name="Picture 6"/>
             <wp:cNvGraphicFramePr>
               <a:graphicFrameLocks xmlns:a="http://schemas.openxmlformats.org/drawingml/2006/main" noChangeAspect="1"/>
             </wp:cNvGraphicFramePr>
@@ -299,7 +290,7 @@
               <a:graphicData uri="http://schemas.openxmlformats.org/drawingml/2006/picture">
                 <pic:pic xmlns:pic="http://schemas.openxmlformats.org/drawingml/2006/picture">
                   <pic:nvPicPr>
-                    <pic:cNvPr id="0" name="Picture 2"/>
+                    <pic:cNvPr id="0" name="Picture 1"/>
                     <pic:cNvPicPr>
                       <a:picLocks noChangeAspect="1" noChangeArrowheads="1"/>
                     </pic:cNvPicPr>
@@ -320,7 +311,7 @@
                   <pic:spPr bwMode="auto">
                     <a:xfrm>
                       <a:off x="0" y="0"/>
-                      <a:ext cx="6664240" cy="5608125"/>
+                      <a:ext cx="6266015" cy="5388290"/>
                     </a:xfrm>
                     <a:prstGeom prst="rect">
                       <a:avLst/>
@@ -407,8 +398,10 @@
         <w:rPr>
           <w:noProof/>
         </w:rPr>
-        <w:t>Min/Max score on each decile</w:t>
-      </w:r>
+        <w:t>Min/Max score on each percentile</w:t>
+      </w:r>
+      <w:bookmarkStart w:id="0" w:name="_GoBack"/>
+      <w:bookmarkEnd w:id="0"/>
     </w:p>
     <w:sectPr>
       <w:pgSz w:w="12240" w:h="15840"/>

</xml_diff>